<commit_message>
final edits before delivery week 1
</commit_message>
<xml_diff>
--- a/Week 1/Functional Spec & Project plan.docx
+++ b/Week 1/Functional Spec & Project plan.docx
@@ -357,25 +357,7 @@
           <w:bCs/>
           <w:color w:val="808080" w:themeColor="background1" w:themeShade="80"/>
         </w:rPr>
-        <w:t xml:space="preserve">peal to a specific target </w:t>
-      </w:r>
-      <w:proofErr w:type="gramStart"/>
-      <w:r>
-        <w:rPr>
-          <w:rFonts w:ascii="Century Gothic" w:hAnsi="Century Gothic" w:cs="Arial"/>
-          <w:bCs/>
-          <w:color w:val="808080" w:themeColor="background1" w:themeShade="80"/>
-        </w:rPr>
-        <w:t>audience, and</w:t>
-      </w:r>
-      <w:proofErr w:type="gramEnd"/>
-      <w:r>
-        <w:rPr>
-          <w:rFonts w:ascii="Century Gothic" w:hAnsi="Century Gothic" w:cs="Arial"/>
-          <w:bCs/>
-          <w:color w:val="808080" w:themeColor="background1" w:themeShade="80"/>
-        </w:rPr>
-        <w:t xml:space="preserve"> provide</w:t>
+        <w:t>peal to a specific target audience, and provide</w:t>
       </w:r>
       <w:r>
         <w:rPr>
@@ -1980,25 +1962,7 @@
           <w:bCs/>
           <w:color w:val="808080" w:themeColor="background1" w:themeShade="80"/>
         </w:rPr>
-        <w:t>The site should be as simple an easy to use as possible, but at the same time we are a site about “space</w:t>
-      </w:r>
-      <w:proofErr w:type="gramStart"/>
-      <w:r>
-        <w:rPr>
-          <w:rFonts w:ascii="Century Gothic" w:hAnsi="Century Gothic" w:cs="Arial"/>
-          <w:bCs/>
-          <w:color w:val="808080" w:themeColor="background1" w:themeShade="80"/>
-        </w:rPr>
-        <w:t>”</w:t>
-      </w:r>
-      <w:proofErr w:type="gramEnd"/>
-      <w:r>
-        <w:rPr>
-          <w:rFonts w:ascii="Century Gothic" w:hAnsi="Century Gothic" w:cs="Arial"/>
-          <w:bCs/>
-          <w:color w:val="808080" w:themeColor="background1" w:themeShade="80"/>
-        </w:rPr>
-        <w:t xml:space="preserve"> so we </w:t>
+        <w:t xml:space="preserve">The site should be as simple an easy to use as possible, but at the same time we are a site about “space” so we </w:t>
       </w:r>
       <w:r>
         <w:rPr>
@@ -2070,25 +2034,7 @@
           <w:bCs/>
           <w:color w:val="808080" w:themeColor="background1" w:themeShade="80"/>
         </w:rPr>
-        <w:t xml:space="preserve"> frustrated with lots of fancy animations </w:t>
-      </w:r>
-      <w:proofErr w:type="spellStart"/>
-      <w:r>
-        <w:rPr>
-          <w:rFonts w:ascii="Century Gothic" w:hAnsi="Century Gothic" w:cs="Arial"/>
-          <w:bCs/>
-          <w:color w:val="808080" w:themeColor="background1" w:themeShade="80"/>
-        </w:rPr>
-        <w:t>etc</w:t>
-      </w:r>
-      <w:proofErr w:type="spellEnd"/>
-      <w:r>
-        <w:rPr>
-          <w:rFonts w:ascii="Century Gothic" w:hAnsi="Century Gothic" w:cs="Arial"/>
-          <w:bCs/>
-          <w:color w:val="808080" w:themeColor="background1" w:themeShade="80"/>
-        </w:rPr>
-        <w:t>…</w:t>
+        <w:t xml:space="preserve"> frustrated with lots of fancy animations etc…</w:t>
       </w:r>
       <w:r>
         <w:rPr>
@@ -6237,18 +6183,8 @@
           <w:b/>
           <w:color w:val="FF0000"/>
         </w:rPr>
-        <w:t xml:space="preserve">! VERY </w:t>
-      </w:r>
-      <w:proofErr w:type="gramStart"/>
-      <w:r>
-        <w:rPr>
-          <w:rFonts w:ascii="Century Gothic" w:hAnsi="Century Gothic" w:cs="Arial"/>
-          <w:b/>
-          <w:color w:val="FF0000"/>
-        </w:rPr>
-        <w:t>IMPORTANT !</w:t>
-      </w:r>
-      <w:proofErr w:type="gramEnd"/>
+        <w:t>! VERY IMPORTANT !</w:t>
+      </w:r>
     </w:p>
     <w:p>
       <w:pPr>
@@ -6373,6 +6309,55 @@
           <w:color w:val="808080" w:themeColor="background1" w:themeShade="80"/>
         </w:rPr>
       </w:pPr>
+      <w:r>
+        <w:rPr>
+          <w:rFonts w:ascii="Century Gothic" w:hAnsi="Century Gothic" w:cs="Arial"/>
+          <w:bCs/>
+          <w:noProof/>
+          <w:color w:val="808080" w:themeColor="background1" w:themeShade="80"/>
+        </w:rPr>
+        <w:drawing>
+          <wp:inline distT="0" distB="0" distL="0" distR="0" wp14:anchorId="0CB777A6" wp14:editId="497DE97D">
+            <wp:extent cx="7315200" cy="3714750"/>
+            <wp:effectExtent l="0" t="0" r="0" b="6350"/>
+            <wp:docPr id="2" name="Bilde 2"/>
+            <wp:cNvGraphicFramePr>
+              <a:graphicFrameLocks xmlns:a="http://schemas.openxmlformats.org/drawingml/2006/main" noChangeAspect="1"/>
+            </wp:cNvGraphicFramePr>
+            <a:graphic xmlns:a="http://schemas.openxmlformats.org/drawingml/2006/main">
+              <a:graphicData uri="http://schemas.openxmlformats.org/drawingml/2006/picture">
+                <pic:pic xmlns:pic="http://schemas.openxmlformats.org/drawingml/2006/picture">
+                  <pic:nvPicPr>
+                    <pic:cNvPr id="2" name="gantt-chart-kopi.png"/>
+                    <pic:cNvPicPr/>
+                  </pic:nvPicPr>
+                  <pic:blipFill>
+                    <a:blip r:embed="rId9">
+                      <a:extLst>
+                        <a:ext uri="{28A0092B-C50C-407E-A947-70E740481C1C}">
+                          <a14:useLocalDpi xmlns:a14="http://schemas.microsoft.com/office/drawing/2010/main" val="0"/>
+                        </a:ext>
+                      </a:extLst>
+                    </a:blip>
+                    <a:stretch>
+                      <a:fillRect/>
+                    </a:stretch>
+                  </pic:blipFill>
+                  <pic:spPr>
+                    <a:xfrm>
+                      <a:off x="0" y="0"/>
+                      <a:ext cx="7315200" cy="3714750"/>
+                    </a:xfrm>
+                    <a:prstGeom prst="rect">
+                      <a:avLst/>
+                    </a:prstGeom>
+                  </pic:spPr>
+                </pic:pic>
+              </a:graphicData>
+            </a:graphic>
+          </wp:inline>
+        </w:drawing>
+      </w:r>
     </w:p>
     <w:sectPr>
       <w:pgSz w:w="12240" w:h="15840"/>

</xml_diff>